<commit_message>
Add BFS output to project report
</commit_message>
<xml_diff>
--- a/Project Report.docx
+++ b/Project Report.docx
@@ -121,6 +121,9 @@
     </w:p>
     <w:p>
       <w:r>
+        <w:rPr>
+          <w:noProof/>
+        </w:rPr>
         <w:drawing>
           <wp:inline distT="0" distB="0" distL="0" distR="0" wp14:anchorId="5E43A2E3" wp14:editId="63CCBE85">
             <wp:extent cx="5852667" cy="1569856"/>
@@ -415,6 +418,9 @@
     <w:p/>
     <w:p>
       <w:r>
+        <w:rPr>
+          <w:noProof/>
+        </w:rPr>
         <w:drawing>
           <wp:inline distT="0" distB="0" distL="0" distR="0" wp14:anchorId="58E2ECFA" wp14:editId="14AA2072">
             <wp:extent cx="3528366" cy="1051651"/>
@@ -8983,7 +8989,57 @@
           <w:b/>
           <w:bCs/>
         </w:rPr>
-        <w:t xml:space="preserve">Note: If you want to run this program, you need to have Node.js installed in your computer. To run the program after you install node.js go to the project directory and run “node </w:t>
+        <w:t xml:space="preserve">Note: </w:t>
+      </w:r>
+      <w:r>
+        <w:t xml:space="preserve">If you want to run this program, you need to have Node.js installed </w:t>
+      </w:r>
+      <w:proofErr w:type="gramStart"/>
+      <w:r>
+        <w:t>in</w:t>
+      </w:r>
+      <w:proofErr w:type="gramEnd"/>
+      <w:r>
+        <w:t xml:space="preserve"> your computer. To run the program after you install node.js go to the project directory and run</w:t>
+      </w:r>
+      <w:r>
+        <w:t xml:space="preserve"> first </w:t>
+      </w:r>
+      <w:r>
+        <w:rPr>
+          <w:b/>
+          <w:bCs/>
+        </w:rPr>
+        <w:t>“</w:t>
+      </w:r>
+      <w:proofErr w:type="spellStart"/>
+      <w:r>
+        <w:rPr>
+          <w:b/>
+          <w:bCs/>
+        </w:rPr>
+        <w:t>npm</w:t>
+      </w:r>
+      <w:proofErr w:type="spellEnd"/>
+      <w:r>
+        <w:rPr>
+          <w:b/>
+          <w:bCs/>
+        </w:rPr>
+        <w:t xml:space="preserve"> install”</w:t>
+      </w:r>
+      <w:r>
+        <w:t xml:space="preserve"> and after you install the dependencies run</w:t>
+      </w:r>
+      <w:r>
+        <w:t xml:space="preserve"> </w:t>
+      </w:r>
+      <w:r>
+        <w:rPr>
+          <w:b/>
+          <w:bCs/>
+        </w:rPr>
+        <w:t xml:space="preserve">“node </w:t>
       </w:r>
       <w:proofErr w:type="spellStart"/>
       <w:r>

</xml_diff>

<commit_message>
Add conclusion to the Project report
</commit_message>
<xml_diff>
--- a/Project Report.docx
+++ b/Project Report.docx
@@ -4,97 +4,498 @@
   <w:body>
     <w:p>
       <w:pPr>
-        <w:pStyle w:val="ListParagraph"/>
-        <w:jc w:val="both"/>
-        <w:rPr>
+        <w:pStyle w:val="NormalWeb"/>
+        <w:shd w:val="clear" w:color="auto" w:fill="FFFFFF"/>
+        <w:spacing w:before="280" w:beforeAutospacing="0" w:after="0" w:afterAutospacing="0"/>
+      </w:pPr>
+      <w:r>
+        <w:rPr>
+          <w:noProof/>
+          <w:bdr w:val="none" w:sz="0" w:space="0" w:color="auto" w:frame="1"/>
+        </w:rPr>
+        <w:drawing>
+          <wp:inline distT="0" distB="0" distL="0" distR="0" wp14:anchorId="6B2239CD" wp14:editId="1B106BCE">
+            <wp:extent cx="1544320" cy="1544320"/>
+            <wp:effectExtent l="0" t="0" r="0" b="0"/>
+            <wp:docPr id="8" name="Resim 8" descr="http://logovector.org/wp-content/uploads/logos/png/m/marmara_universitesi_logo.png"/>
+            <wp:cNvGraphicFramePr>
+              <a:graphicFrameLocks xmlns:a="http://schemas.openxmlformats.org/drawingml/2006/main" noChangeAspect="1"/>
+            </wp:cNvGraphicFramePr>
+            <a:graphic xmlns:a="http://schemas.openxmlformats.org/drawingml/2006/main">
+              <a:graphicData uri="http://schemas.openxmlformats.org/drawingml/2006/picture">
+                <pic:pic xmlns:pic="http://schemas.openxmlformats.org/drawingml/2006/picture">
+                  <pic:nvPicPr>
+                    <pic:cNvPr id="0" name="Resim 8" descr="http://logovector.org/wp-content/uploads/logos/png/m/marmara_universitesi_logo.png"/>
+                    <pic:cNvPicPr>
+                      <a:picLocks noChangeAspect="1" noChangeArrowheads="1"/>
+                    </pic:cNvPicPr>
+                  </pic:nvPicPr>
+                  <pic:blipFill>
+                    <a:blip r:embed="rId5">
+                      <a:extLst>
+                        <a:ext uri="{28A0092B-C50C-407E-A947-70E740481C1C}">
+                          <a14:useLocalDpi xmlns:a14="http://schemas.microsoft.com/office/drawing/2010/main" val="0"/>
+                        </a:ext>
+                      </a:extLst>
+                    </a:blip>
+                    <a:srcRect/>
+                    <a:stretch>
+                      <a:fillRect/>
+                    </a:stretch>
+                  </pic:blipFill>
+                  <pic:spPr bwMode="auto">
+                    <a:xfrm>
+                      <a:off x="0" y="0"/>
+                      <a:ext cx="1544320" cy="1544320"/>
+                    </a:xfrm>
+                    <a:prstGeom prst="rect">
+                      <a:avLst/>
+                    </a:prstGeom>
+                    <a:noFill/>
+                    <a:ln>
+                      <a:noFill/>
+                    </a:ln>
+                  </pic:spPr>
+                </pic:pic>
+              </a:graphicData>
+            </a:graphic>
+          </wp:inline>
+        </w:drawing>
+      </w:r>
+      <w:r>
+        <w:rPr>
+          <w:b/>
+          <w:sz w:val="30"/>
+          <w:szCs w:val="30"/>
+        </w:rPr>
+        <w:tab/>
+      </w:r>
+      <w:r>
+        <w:rPr>
+          <w:b/>
+          <w:sz w:val="30"/>
+          <w:szCs w:val="30"/>
+        </w:rPr>
+        <w:tab/>
+      </w:r>
+      <w:r>
+        <w:rPr>
+          <w:b/>
+          <w:sz w:val="30"/>
+          <w:szCs w:val="30"/>
+        </w:rPr>
+        <w:tab/>
+      </w:r>
+      <w:r>
+        <w:rPr>
+          <w:rFonts w:ascii="Arial" w:hAnsi="Arial" w:cs="Arial"/>
           <w:b/>
           <w:bCs/>
-          <w:sz w:val="24"/>
-          <w:szCs w:val="24"/>
-        </w:rPr>
-      </w:pPr>
-    </w:p>
-    <w:p>
-      <w:pPr>
-        <w:jc w:val="both"/>
-        <w:rPr>
+          <w:color w:val="333333"/>
+          <w:sz w:val="36"/>
+          <w:szCs w:val="36"/>
+        </w:rPr>
+        <w:t xml:space="preserve">T.C.                   </w:t>
+      </w:r>
+      <w:r>
+        <w:rPr>
+          <w:noProof/>
+          <w:bdr w:val="none" w:sz="0" w:space="0" w:color="auto" w:frame="1"/>
+        </w:rPr>
+        <w:t xml:space="preserve"> </w:t>
+      </w:r>
+      <w:r>
+        <w:rPr>
+          <w:noProof/>
+          <w:bdr w:val="none" w:sz="0" w:space="0" w:color="auto" w:frame="1"/>
+        </w:rPr>
+        <w:drawing>
+          <wp:inline distT="0" distB="0" distL="0" distR="0" wp14:anchorId="60047AE7" wp14:editId="26EBCB2F">
+            <wp:extent cx="1371600" cy="1371600"/>
+            <wp:effectExtent l="0" t="0" r="0" b="0"/>
+            <wp:docPr id="15" name="Resim 15" descr="muhendislik logo"/>
+            <wp:cNvGraphicFramePr>
+              <a:graphicFrameLocks xmlns:a="http://schemas.openxmlformats.org/drawingml/2006/main" noChangeAspect="1"/>
+            </wp:cNvGraphicFramePr>
+            <a:graphic xmlns:a="http://schemas.openxmlformats.org/drawingml/2006/main">
+              <a:graphicData uri="http://schemas.openxmlformats.org/drawingml/2006/picture">
+                <pic:pic xmlns:pic="http://schemas.openxmlformats.org/drawingml/2006/picture">
+                  <pic:nvPicPr>
+                    <pic:cNvPr id="0" name="Resim 9" descr="muhendislik logo"/>
+                    <pic:cNvPicPr>
+                      <a:picLocks noChangeAspect="1" noChangeArrowheads="1"/>
+                    </pic:cNvPicPr>
+                  </pic:nvPicPr>
+                  <pic:blipFill>
+                    <a:blip r:embed="rId6">
+                      <a:extLst>
+                        <a:ext uri="{28A0092B-C50C-407E-A947-70E740481C1C}">
+                          <a14:useLocalDpi xmlns:a14="http://schemas.microsoft.com/office/drawing/2010/main" val="0"/>
+                        </a:ext>
+                      </a:extLst>
+                    </a:blip>
+                    <a:srcRect/>
+                    <a:stretch>
+                      <a:fillRect/>
+                    </a:stretch>
+                  </pic:blipFill>
+                  <pic:spPr bwMode="auto">
+                    <a:xfrm>
+                      <a:off x="0" y="0"/>
+                      <a:ext cx="1371600" cy="1371600"/>
+                    </a:xfrm>
+                    <a:prstGeom prst="rect">
+                      <a:avLst/>
+                    </a:prstGeom>
+                    <a:noFill/>
+                    <a:ln>
+                      <a:noFill/>
+                    </a:ln>
+                  </pic:spPr>
+                </pic:pic>
+              </a:graphicData>
+            </a:graphic>
+          </wp:inline>
+        </w:drawing>
+      </w:r>
+    </w:p>
+    <w:p>
+      <w:pPr>
+        <w:pStyle w:val="NormalWeb"/>
+        <w:shd w:val="clear" w:color="auto" w:fill="FFFFFF"/>
+        <w:spacing w:before="0" w:beforeAutospacing="0" w:after="0" w:afterAutospacing="0"/>
+        <w:jc w:val="center"/>
+      </w:pPr>
+      <w:r>
+        <w:rPr>
+          <w:rFonts w:ascii="Arial" w:hAnsi="Arial" w:cs="Arial"/>
           <w:b/>
           <w:bCs/>
-          <w:sz w:val="24"/>
-          <w:szCs w:val="24"/>
-        </w:rPr>
-      </w:pPr>
-      <w:r>
-        <w:rPr>
+          <w:color w:val="333333"/>
+          <w:sz w:val="36"/>
+          <w:szCs w:val="36"/>
+        </w:rPr>
+        <w:t>MARMARA UNIVERSITY</w:t>
+      </w:r>
+    </w:p>
+    <w:p>
+      <w:pPr>
+        <w:pStyle w:val="NormalWeb"/>
+        <w:shd w:val="clear" w:color="auto" w:fill="FFFFFF"/>
+        <w:spacing w:before="0" w:beforeAutospacing="0" w:after="0" w:afterAutospacing="0"/>
+        <w:jc w:val="center"/>
+      </w:pPr>
+      <w:r>
+        <w:rPr>
+          <w:rFonts w:ascii="Arial" w:hAnsi="Arial" w:cs="Arial"/>
           <w:b/>
           <w:bCs/>
-          <w:sz w:val="24"/>
-          <w:szCs w:val="24"/>
-        </w:rPr>
-        <w:t>Implementation Details:</w:t>
-      </w:r>
-    </w:p>
-    <w:p>
-      <w:pPr>
-        <w:jc w:val="both"/>
-        <w:rPr>
+          <w:color w:val="333333"/>
+          <w:sz w:val="36"/>
+          <w:szCs w:val="36"/>
+        </w:rPr>
+        <w:t>FACULTY of ENGINEERING</w:t>
+      </w:r>
+    </w:p>
+    <w:p>
+      <w:pPr>
+        <w:pStyle w:val="NormalWeb"/>
+        <w:shd w:val="clear" w:color="auto" w:fill="FFFFFF"/>
+        <w:spacing w:before="0" w:beforeAutospacing="0" w:after="280" w:afterAutospacing="0"/>
+        <w:jc w:val="center"/>
+      </w:pPr>
+      <w:r>
+        <w:rPr>
+          <w:rFonts w:ascii="Arial" w:hAnsi="Arial" w:cs="Arial"/>
           <w:b/>
           <w:bCs/>
-          <w:sz w:val="24"/>
-          <w:szCs w:val="24"/>
-        </w:rPr>
-      </w:pPr>
-      <w:proofErr w:type="spellStart"/>
-      <w:r>
+          <w:color w:val="333333"/>
+          <w:sz w:val="36"/>
+          <w:szCs w:val="36"/>
+        </w:rPr>
+        <w:t>COMPUTER ENGINEERING DEPARTMENT</w:t>
+      </w:r>
+    </w:p>
+    <w:p>
+      <w:pPr>
+        <w:ind w:left="360"/>
+        <w:rPr>
+          <w:b/>
+          <w:sz w:val="30"/>
+          <w:szCs w:val="30"/>
+        </w:rPr>
+      </w:pPr>
+      <w:r>
+        <w:rPr>
+          <w:b/>
+          <w:sz w:val="30"/>
+          <w:szCs w:val="30"/>
+        </w:rPr>
+        <w:tab/>
+      </w:r>
+      <w:r>
+        <w:rPr>
+          <w:b/>
+          <w:sz w:val="30"/>
+          <w:szCs w:val="30"/>
+        </w:rPr>
+        <w:tab/>
+      </w:r>
+      <w:r>
+        <w:rPr>
+          <w:b/>
+          <w:sz w:val="30"/>
+          <w:szCs w:val="30"/>
+        </w:rPr>
+        <w:tab/>
+        <w:t xml:space="preserve">       </w:t>
+      </w:r>
+    </w:p>
+    <w:p>
+      <w:pPr>
+        <w:jc w:val="center"/>
+        <w:rPr>
+          <w:rFonts w:ascii="Arial" w:hAnsi="Arial" w:cs="Arial"/>
+          <w:color w:val="000000" w:themeColor="text1"/>
+          <w:sz w:val="32"/>
+          <w:szCs w:val="32"/>
+        </w:rPr>
+      </w:pPr>
+      <w:r>
+        <w:rPr>
+          <w:rFonts w:ascii="Arial" w:hAnsi="Arial" w:cs="Arial"/>
+          <w:color w:val="000000" w:themeColor="text1"/>
+          <w:sz w:val="32"/>
+          <w:szCs w:val="32"/>
+        </w:rPr>
+        <w:t>Artificial I</w:t>
+      </w:r>
+      <w:r>
+        <w:rPr>
+          <w:rFonts w:ascii="Arial" w:hAnsi="Arial" w:cs="Arial"/>
+          <w:color w:val="000000" w:themeColor="text1"/>
+          <w:sz w:val="32"/>
+          <w:szCs w:val="32"/>
+        </w:rPr>
+        <w:t xml:space="preserve">ntelligence </w:t>
+      </w:r>
+      <w:r>
+        <w:rPr>
+          <w:rFonts w:ascii="Arial" w:hAnsi="Arial" w:cs="Arial"/>
+          <w:color w:val="000000" w:themeColor="text1"/>
+          <w:sz w:val="32"/>
+          <w:szCs w:val="32"/>
+        </w:rPr>
+        <w:t>(</w:t>
+      </w:r>
+      <w:hyperlink r:id="rId7" w:tgtFrame="_self" w:history="1">
+        <w:r>
+          <w:rPr>
+            <w:rFonts w:ascii="Arial" w:hAnsi="Arial" w:cs="Arial"/>
+            <w:color w:val="000000" w:themeColor="text1"/>
+            <w:sz w:val="32"/>
+            <w:szCs w:val="32"/>
+            <w:shd w:val="clear" w:color="auto" w:fill="FFFFFF"/>
+          </w:rPr>
+          <w:t>CSE4082</w:t>
+        </w:r>
+        <w:r>
+          <w:rPr>
+            <w:rFonts w:ascii="Arial" w:hAnsi="Arial" w:cs="Arial"/>
+            <w:color w:val="000000" w:themeColor="text1"/>
+            <w:sz w:val="21"/>
+            <w:szCs w:val="21"/>
+            <w:shd w:val="clear" w:color="auto" w:fill="FFFFFF"/>
+          </w:rPr>
+          <w:t> </w:t>
+        </w:r>
+        <w:r>
+          <w:rPr>
+            <w:rStyle w:val="yvvgbb"/>
+            <w:rFonts w:ascii="Arial" w:hAnsi="Arial" w:cs="Arial"/>
+            <w:color w:val="000000" w:themeColor="text1"/>
+            <w:spacing w:val="1"/>
+            <w:sz w:val="32"/>
+            <w:szCs w:val="32"/>
+            <w:shd w:val="clear" w:color="auto" w:fill="FFFFFF"/>
+          </w:rPr>
+          <w:t xml:space="preserve">) </w:t>
+        </w:r>
+      </w:hyperlink>
+      <w:r>
+        <w:rPr>
+          <w:rFonts w:ascii="Arial" w:hAnsi="Arial" w:cs="Arial"/>
+          <w:color w:val="000000" w:themeColor="text1"/>
+          <w:sz w:val="32"/>
+          <w:szCs w:val="32"/>
+        </w:rPr>
+        <w:t>Project</w:t>
+      </w:r>
+      <w:r>
+        <w:rPr>
+          <w:rFonts w:ascii="Arial" w:hAnsi="Arial" w:cs="Arial"/>
+          <w:color w:val="000000" w:themeColor="text1"/>
+          <w:sz w:val="32"/>
+          <w:szCs w:val="32"/>
+        </w:rPr>
+        <w:t xml:space="preserve"> </w:t>
+      </w:r>
+      <w:r>
+        <w:rPr>
+          <w:rFonts w:ascii="Arial" w:hAnsi="Arial" w:cs="Arial"/>
+          <w:color w:val="000000" w:themeColor="text1"/>
+          <w:sz w:val="32"/>
+          <w:szCs w:val="32"/>
+        </w:rPr>
+        <w:t>-</w:t>
+      </w:r>
+      <w:r>
+        <w:rPr>
+          <w:rFonts w:ascii="Arial" w:hAnsi="Arial" w:cs="Arial"/>
+          <w:color w:val="000000" w:themeColor="text1"/>
+          <w:sz w:val="32"/>
+          <w:szCs w:val="32"/>
+        </w:rPr>
+        <w:t xml:space="preserve"> </w:t>
+      </w:r>
+      <w:r>
+        <w:rPr>
+          <w:rFonts w:ascii="Arial" w:hAnsi="Arial" w:cs="Arial"/>
+          <w:color w:val="000000" w:themeColor="text1"/>
+          <w:sz w:val="32"/>
+          <w:szCs w:val="32"/>
+        </w:rPr>
+        <w:t>1</w:t>
+      </w:r>
+    </w:p>
+    <w:p>
+      <w:pPr>
+        <w:jc w:val="center"/>
+        <w:rPr>
+          <w:rFonts w:ascii="Arial" w:hAnsi="Arial" w:cs="Arial"/>
+          <w:color w:val="000000"/>
+          <w:sz w:val="32"/>
+          <w:szCs w:val="32"/>
+        </w:rPr>
+      </w:pPr>
+      <w:r>
+        <w:rPr>
+          <w:rFonts w:ascii="Arial" w:hAnsi="Arial" w:cs="Arial"/>
+          <w:color w:val="000000"/>
+          <w:sz w:val="32"/>
+          <w:szCs w:val="32"/>
+        </w:rPr>
+        <w:t>Ulaş Deniz Işık – 150118887</w:t>
+      </w:r>
+    </w:p>
+    <w:p>
+      <w:pPr>
+        <w:ind w:left="2160"/>
+        <w:rPr>
+          <w:rFonts w:ascii="Arial" w:hAnsi="Arial" w:cs="Arial"/>
+          <w:color w:val="000000"/>
+          <w:sz w:val="32"/>
+          <w:szCs w:val="32"/>
+        </w:rPr>
+      </w:pPr>
+      <w:r>
+        <w:rPr>
+          <w:rFonts w:ascii="Arial" w:hAnsi="Arial" w:cs="Arial"/>
+          <w:color w:val="000000"/>
+          <w:sz w:val="32"/>
+          <w:szCs w:val="32"/>
+        </w:rPr>
+        <w:t xml:space="preserve">     Barış Hazar – </w:t>
+      </w:r>
+      <w:r>
+        <w:rPr>
+          <w:rFonts w:ascii="Arial" w:hAnsi="Arial" w:cs="Arial"/>
+          <w:color w:val="000000"/>
+          <w:sz w:val="32"/>
+          <w:szCs w:val="32"/>
+        </w:rPr>
+        <w:t>150118019</w:t>
+      </w:r>
+    </w:p>
+    <w:p/>
+    <w:p/>
+    <w:p/>
+    <w:p/>
+    <w:p/>
+    <w:p/>
+    <w:p/>
+    <w:p/>
+    <w:p/>
+    <w:p/>
+    <w:p/>
+    <w:p/>
+    <w:p/>
+    <w:p>
+      <w:pPr>
+        <w:jc w:val="both"/>
         <w:rPr>
           <w:b/>
           <w:bCs/>
           <w:sz w:val="24"/>
           <w:szCs w:val="24"/>
         </w:rPr>
-        <w:t>GameState</w:t>
-      </w:r>
-      <w:proofErr w:type="spellEnd"/>
-      <w:r>
+      </w:pPr>
+    </w:p>
+    <w:p>
+      <w:pPr>
+        <w:jc w:val="both"/>
         <w:rPr>
           <w:b/>
           <w:bCs/>
           <w:sz w:val="24"/>
           <w:szCs w:val="24"/>
         </w:rPr>
-        <w:t xml:space="preserve"> Class:</w:t>
-      </w:r>
-    </w:p>
-    <w:p>
-      <w:pPr>
-        <w:jc w:val="both"/>
-        <w:rPr>
-          <w:sz w:val="24"/>
-          <w:szCs w:val="24"/>
-        </w:rPr>
-      </w:pPr>
-      <w:r>
-        <w:rPr>
-          <w:sz w:val="24"/>
-          <w:szCs w:val="24"/>
-        </w:rPr>
-        <w:t xml:space="preserve">We have a </w:t>
-      </w:r>
-      <w:proofErr w:type="spellStart"/>
-      <w:r>
-        <w:rPr>
-          <w:sz w:val="24"/>
-          <w:szCs w:val="24"/>
-        </w:rPr>
-        <w:t>GameState</w:t>
-      </w:r>
-      <w:proofErr w:type="spellEnd"/>
-      <w:r>
-        <w:rPr>
-          <w:sz w:val="24"/>
-          <w:szCs w:val="24"/>
-        </w:rPr>
-        <w:t xml:space="preserve"> class which holds the current board represented by a 2-D array with 0 for empty slots, 1 for non-empty slots and -1 for invalid slots (slots at the corners).</w:t>
+      </w:pPr>
+      <w:r>
+        <w:rPr>
+          <w:b/>
+          <w:bCs/>
+          <w:sz w:val="24"/>
+          <w:szCs w:val="24"/>
+        </w:rPr>
+        <w:lastRenderedPageBreak/>
+        <w:t>Implementation Details:</w:t>
+      </w:r>
+    </w:p>
+    <w:p>
+      <w:pPr>
+        <w:jc w:val="both"/>
+        <w:rPr>
+          <w:b/>
+          <w:bCs/>
+          <w:sz w:val="24"/>
+          <w:szCs w:val="24"/>
+        </w:rPr>
+      </w:pPr>
+      <w:r>
+        <w:rPr>
+          <w:b/>
+          <w:bCs/>
+          <w:sz w:val="24"/>
+          <w:szCs w:val="24"/>
+        </w:rPr>
+        <w:t>GameState Class:</w:t>
+      </w:r>
+    </w:p>
+    <w:p>
+      <w:pPr>
+        <w:jc w:val="both"/>
+        <w:rPr>
+          <w:sz w:val="24"/>
+          <w:szCs w:val="24"/>
+        </w:rPr>
+      </w:pPr>
+      <w:r>
+        <w:rPr>
+          <w:sz w:val="24"/>
+          <w:szCs w:val="24"/>
+        </w:rPr>
+        <w:t>We have a GameState class which holds the current board represented by a 2-D array with 0 for empty slots, 1 for non-empty slots and -1 for invalid slots (slots at the corners).</w:t>
       </w:r>
     </w:p>
     <w:p>
@@ -124,23 +525,7 @@
           <w:sz w:val="24"/>
           <w:szCs w:val="24"/>
         </w:rPr>
-        <w:t xml:space="preserve"> which is a reference to another </w:t>
-      </w:r>
-      <w:proofErr w:type="spellStart"/>
-      <w:r>
-        <w:rPr>
-          <w:sz w:val="24"/>
-          <w:szCs w:val="24"/>
-        </w:rPr>
-        <w:t>GameState</w:t>
-      </w:r>
-      <w:proofErr w:type="spellEnd"/>
-      <w:r>
-        <w:rPr>
-          <w:sz w:val="24"/>
-          <w:szCs w:val="24"/>
-        </w:rPr>
-        <w:t xml:space="preserve"> instance. The reason we have parents in our data structure is that when we find a final node, we will be able to iterate all the way up to print all states until the solutions.</w:t>
+        <w:t xml:space="preserve"> which is a reference to another GameState instance. The reason we have parents in our data structure is that when we find a final node, we will be able to iterate all the way up to print all states until the solutions.</w:t>
       </w:r>
     </w:p>
     <w:p>
@@ -163,46 +548,14 @@
           <w:sz w:val="24"/>
           <w:szCs w:val="24"/>
         </w:rPr>
-        <w:t xml:space="preserve">re the depth of each </w:t>
-      </w:r>
-      <w:proofErr w:type="spellStart"/>
-      <w:r>
-        <w:rPr>
-          <w:sz w:val="24"/>
-          <w:szCs w:val="24"/>
-        </w:rPr>
-        <w:t>GameState</w:t>
-      </w:r>
-      <w:proofErr w:type="spellEnd"/>
-      <w:r>
-        <w:rPr>
-          <w:sz w:val="24"/>
-          <w:szCs w:val="24"/>
-        </w:rPr>
-        <w:t xml:space="preserve"> variable to use in Iterative Deepening Search. </w:t>
-      </w:r>
-      <w:r>
-        <w:rPr>
-          <w:sz w:val="24"/>
-          <w:szCs w:val="24"/>
-        </w:rPr>
-        <w:t xml:space="preserve">(We could have also used a method which finds the </w:t>
-      </w:r>
-      <w:proofErr w:type="gramStart"/>
-      <w:r>
-        <w:rPr>
-          <w:sz w:val="24"/>
-          <w:szCs w:val="24"/>
-        </w:rPr>
-        <w:t>depth</w:t>
-      </w:r>
-      <w:proofErr w:type="gramEnd"/>
-      <w:r>
-        <w:rPr>
-          <w:sz w:val="24"/>
-          <w:szCs w:val="24"/>
-        </w:rPr>
-        <w:t xml:space="preserve"> but we preferred to use a variable instead)</w:t>
+        <w:t xml:space="preserve">re the depth of each GameState variable to use in Iterative Deepening Search. </w:t>
+      </w:r>
+      <w:r>
+        <w:rPr>
+          <w:sz w:val="24"/>
+          <w:szCs w:val="24"/>
+        </w:rPr>
+        <w:t>(We could have also used a method which finds the depth but we preferred to use a variable instead)</w:t>
       </w:r>
     </w:p>
     <w:p>
@@ -246,23 +599,7 @@
           <w:sz w:val="24"/>
           <w:szCs w:val="24"/>
         </w:rPr>
-        <w:t xml:space="preserve"> having a more </w:t>
-      </w:r>
-      <w:proofErr w:type="gramStart"/>
-      <w:r>
-        <w:rPr>
-          <w:sz w:val="24"/>
-          <w:szCs w:val="24"/>
-        </w:rPr>
-        <w:t>user friendly</w:t>
-      </w:r>
-      <w:proofErr w:type="gramEnd"/>
-      <w:r>
-        <w:rPr>
-          <w:sz w:val="24"/>
-          <w:szCs w:val="24"/>
-        </w:rPr>
-        <w:t xml:space="preserve"> output</w:t>
+        <w:t xml:space="preserve"> having a more user friendly output</w:t>
       </w:r>
       <w:r>
         <w:rPr>
@@ -285,23 +622,7 @@
           <w:sz w:val="24"/>
           <w:szCs w:val="24"/>
         </w:rPr>
-        <w:t xml:space="preserve">We also have a variable for </w:t>
-      </w:r>
-      <w:proofErr w:type="spellStart"/>
-      <w:r>
-        <w:rPr>
-          <w:sz w:val="24"/>
-          <w:szCs w:val="24"/>
-        </w:rPr>
-        <w:t>removedPeg</w:t>
-      </w:r>
-      <w:proofErr w:type="spellEnd"/>
-      <w:r>
-        <w:rPr>
-          <w:sz w:val="24"/>
-          <w:szCs w:val="24"/>
-        </w:rPr>
-        <w:t>. It holds the slot label of the removed peg. It is necessary because we choose the least numbered removed peg in BFS DFS and Iterative Deepening Search.</w:t>
+        <w:t>We also have a variable for removedPeg. It holds the slot label of the removed peg. It is necessary because we choose the least numbered removed peg in BFS DFS and Iterative Deepening Search.</w:t>
       </w:r>
     </w:p>
     <w:p>
@@ -317,6 +638,7 @@
           <w:noProof/>
           <w:sz w:val="24"/>
           <w:szCs w:val="24"/>
+          <w:lang w:val="tr-TR" w:eastAsia="tr-TR"/>
         </w:rPr>
         <w:drawing>
           <wp:inline distT="0" distB="0" distL="0" distR="0" wp14:anchorId="054BFA9F" wp14:editId="4EDA618E">
@@ -334,7 +656,7 @@
                     <pic:cNvPicPr/>
                   </pic:nvPicPr>
                   <pic:blipFill>
-                    <a:blip r:embed="rId5"/>
+                    <a:blip r:embed="rId8"/>
                     <a:stretch>
                       <a:fillRect/>
                     </a:stretch>
@@ -406,46 +728,14 @@
           <w:sz w:val="24"/>
           <w:szCs w:val="24"/>
         </w:rPr>
-        <w:t xml:space="preserve"> uses an array as frontier and initializes it with the root node which is an instance of </w:t>
-      </w:r>
-      <w:proofErr w:type="spellStart"/>
-      <w:r>
-        <w:rPr>
-          <w:sz w:val="24"/>
-          <w:szCs w:val="24"/>
-        </w:rPr>
-        <w:t>GameState</w:t>
-      </w:r>
-      <w:proofErr w:type="spellEnd"/>
-      <w:r>
-        <w:rPr>
-          <w:sz w:val="24"/>
-          <w:szCs w:val="24"/>
-        </w:rPr>
-        <w:t xml:space="preserve"> given as parameter. And we assign add and remove functions to these arrays to work as queue, stack etc</w:t>
-      </w:r>
-      <w:r>
-        <w:rPr>
-          <w:sz w:val="24"/>
-          <w:szCs w:val="24"/>
-        </w:rPr>
-        <w:t xml:space="preserve">. For example, if we want a stack implementation, we assign add as push and remove as pop (push and pop are </w:t>
-      </w:r>
-      <w:proofErr w:type="spellStart"/>
-      <w:r>
-        <w:rPr>
-          <w:sz w:val="24"/>
-          <w:szCs w:val="24"/>
-        </w:rPr>
-        <w:t>javascript</w:t>
-      </w:r>
-      <w:proofErr w:type="spellEnd"/>
-      <w:r>
-        <w:rPr>
-          <w:sz w:val="24"/>
-          <w:szCs w:val="24"/>
-        </w:rPr>
-        <w:t xml:space="preserve"> array methods). Or similarly, if we want a stack for BFS we assign add as push(adds an item at the end) and remove as shift(removes the first node).</w:t>
+        <w:t xml:space="preserve"> uses an array as frontier and initializes it with the root node which is an instance of GameState given as parameter. And we assign add and remove functions to these arrays to work as queue, stack etc</w:t>
+      </w:r>
+      <w:r>
+        <w:rPr>
+          <w:sz w:val="24"/>
+          <w:szCs w:val="24"/>
+        </w:rPr>
+        <w:t>. For example, if we want a stack implementation, we assign add as push and remove as pop (push and pop are javascript array methods). Or similarly, if we want a stack for BFS we assign add as push(adds an item at the end) and remove as shift(removes the first node).</w:t>
       </w:r>
     </w:p>
     <w:p>
@@ -475,23 +765,7 @@
           <w:sz w:val="24"/>
           <w:szCs w:val="24"/>
         </w:rPr>
-        <w:t xml:space="preserve"> function which defines </w:t>
-      </w:r>
-      <w:proofErr w:type="gramStart"/>
-      <w:r>
-        <w:rPr>
-          <w:sz w:val="24"/>
-          <w:szCs w:val="24"/>
-        </w:rPr>
-        <w:t>how should</w:t>
-      </w:r>
-      <w:proofErr w:type="gramEnd"/>
-      <w:r>
-        <w:rPr>
-          <w:sz w:val="24"/>
-          <w:szCs w:val="24"/>
-        </w:rPr>
-        <w:t xml:space="preserve"> the children states be sorted before added to the frontier. After we define the frontier and the sort</w:t>
+        <w:t xml:space="preserve"> function which defines how should the children states be sorted before added to the frontier. After we define the frontier and the sort</w:t>
       </w:r>
       <w:r>
         <w:rPr>
@@ -505,39 +779,7 @@
           <w:sz w:val="24"/>
           <w:szCs w:val="24"/>
         </w:rPr>
-        <w:t xml:space="preserve"> </w:t>
-      </w:r>
-      <w:proofErr w:type="gramStart"/>
-      <w:r>
-        <w:rPr>
-          <w:sz w:val="24"/>
-          <w:szCs w:val="24"/>
-        </w:rPr>
-        <w:t>function</w:t>
-      </w:r>
-      <w:proofErr w:type="gramEnd"/>
-      <w:r>
-        <w:rPr>
-          <w:sz w:val="24"/>
-          <w:szCs w:val="24"/>
-        </w:rPr>
-        <w:t xml:space="preserve"> we call the </w:t>
-      </w:r>
-      <w:proofErr w:type="spellStart"/>
-      <w:r>
-        <w:rPr>
-          <w:sz w:val="24"/>
-          <w:szCs w:val="24"/>
-        </w:rPr>
-        <w:t>traverseTree</w:t>
-      </w:r>
-      <w:proofErr w:type="spellEnd"/>
-      <w:r>
-        <w:rPr>
-          <w:sz w:val="24"/>
-          <w:szCs w:val="24"/>
-        </w:rPr>
-        <w:t xml:space="preserve"> function with those parameters.</w:t>
+        <w:t xml:space="preserve"> function we call the traverseTree function with those parameters.</w:t>
       </w:r>
     </w:p>
     <w:p>
@@ -553,6 +795,7 @@
           <w:noProof/>
           <w:sz w:val="24"/>
           <w:szCs w:val="24"/>
+          <w:lang w:val="tr-TR" w:eastAsia="tr-TR"/>
         </w:rPr>
         <w:lastRenderedPageBreak/>
         <w:drawing>
@@ -571,7 +814,7 @@
                     <pic:cNvPicPr/>
                   </pic:nvPicPr>
                   <pic:blipFill>
-                    <a:blip r:embed="rId6"/>
+                    <a:blip r:embed="rId9"/>
                     <a:stretch>
                       <a:fillRect/>
                     </a:stretch>
@@ -607,6 +850,7 @@
           <w:noProof/>
           <w:sz w:val="24"/>
           <w:szCs w:val="24"/>
+          <w:lang w:val="tr-TR" w:eastAsia="tr-TR"/>
         </w:rPr>
         <w:drawing>
           <wp:inline distT="0" distB="0" distL="0" distR="0" wp14:anchorId="7AB8CF85" wp14:editId="7589F889">
@@ -624,7 +868,7 @@
                     <pic:cNvPicPr/>
                   </pic:nvPicPr>
                   <pic:blipFill>
-                    <a:blip r:embed="rId7"/>
+                    <a:blip r:embed="rId10"/>
                     <a:stretch>
                       <a:fillRect/>
                     </a:stretch>
@@ -649,6 +893,7 @@
           <w:noProof/>
           <w:sz w:val="24"/>
           <w:szCs w:val="24"/>
+          <w:lang w:val="tr-TR" w:eastAsia="tr-TR"/>
         </w:rPr>
         <w:drawing>
           <wp:inline distT="0" distB="0" distL="0" distR="0" wp14:anchorId="26387A43" wp14:editId="65D46703">
@@ -666,7 +911,7 @@
                     <pic:cNvPicPr/>
                   </pic:nvPicPr>
                   <pic:blipFill>
-                    <a:blip r:embed="rId8"/>
+                    <a:blip r:embed="rId11"/>
                     <a:stretch>
                       <a:fillRect/>
                     </a:stretch>
@@ -701,8 +946,10 @@
         <w:rPr>
           <w:b/>
           <w:bCs/>
-          <w:sz w:val="24"/>
-          <w:szCs w:val="24"/>
+          <w:noProof/>
+          <w:sz w:val="24"/>
+          <w:szCs w:val="24"/>
+          <w:lang w:val="tr-TR" w:eastAsia="tr-TR"/>
         </w:rPr>
         <w:drawing>
           <wp:inline distT="0" distB="0" distL="0" distR="0" wp14:anchorId="4724B923" wp14:editId="688EC059">
@@ -720,7 +967,7 @@
                     <pic:cNvPicPr/>
                   </pic:nvPicPr>
                   <pic:blipFill>
-                    <a:blip r:embed="rId9"/>
+                    <a:blip r:embed="rId12"/>
                     <a:stretch>
                       <a:fillRect/>
                     </a:stretch>
@@ -751,7 +998,6 @@
           <w:szCs w:val="24"/>
         </w:rPr>
       </w:pPr>
-      <w:proofErr w:type="spellStart"/>
       <w:r>
         <w:rPr>
           <w:b/>
@@ -759,65 +1005,30 @@
           <w:sz w:val="24"/>
           <w:szCs w:val="24"/>
         </w:rPr>
-        <w:t>TraverseTree</w:t>
-      </w:r>
-      <w:proofErr w:type="spellEnd"/>
-      <w:r>
-        <w:rPr>
-          <w:b/>
-          <w:bCs/>
-          <w:sz w:val="24"/>
-          <w:szCs w:val="24"/>
-        </w:rPr>
-        <w:t xml:space="preserve"> Function</w:t>
-      </w:r>
-    </w:p>
-    <w:p>
-      <w:pPr>
-        <w:jc w:val="both"/>
-        <w:rPr>
-          <w:sz w:val="24"/>
-          <w:szCs w:val="24"/>
-        </w:rPr>
-      </w:pPr>
-      <w:proofErr w:type="spellStart"/>
-      <w:r>
-        <w:rPr>
-          <w:sz w:val="24"/>
-          <w:szCs w:val="24"/>
-        </w:rPr>
-        <w:t>TraverseTree</w:t>
-      </w:r>
-      <w:proofErr w:type="spellEnd"/>
-      <w:r>
-        <w:rPr>
-          <w:sz w:val="24"/>
-          <w:szCs w:val="24"/>
-        </w:rPr>
-        <w:t xml:space="preserve"> is the common function which all algorithms call. </w:t>
-      </w:r>
-      <w:r>
-        <w:rPr>
-          <w:sz w:val="24"/>
-          <w:szCs w:val="24"/>
-        </w:rPr>
-        <w:t xml:space="preserve">It takes a frontier, a sorting function (to be used for sorting children before adding to frontier). And some options to work with Iterative Deepening Search such as depth limit, </w:t>
-      </w:r>
-      <w:proofErr w:type="spellStart"/>
-      <w:r>
-        <w:rPr>
-          <w:sz w:val="24"/>
-          <w:szCs w:val="24"/>
-        </w:rPr>
-        <w:t>isIDS</w:t>
-      </w:r>
-      <w:proofErr w:type="spellEnd"/>
-      <w:r>
-        <w:rPr>
-          <w:sz w:val="24"/>
-          <w:szCs w:val="24"/>
-        </w:rPr>
-        <w:t xml:space="preserve"> etc. </w:t>
+        <w:t>TraverseTree Function</w:t>
+      </w:r>
+    </w:p>
+    <w:p>
+      <w:pPr>
+        <w:jc w:val="both"/>
+        <w:rPr>
+          <w:sz w:val="24"/>
+          <w:szCs w:val="24"/>
+        </w:rPr>
+      </w:pPr>
+      <w:r>
+        <w:rPr>
+          <w:sz w:val="24"/>
+          <w:szCs w:val="24"/>
+        </w:rPr>
+        <w:t xml:space="preserve">TraverseTree is the common function which all algorithms call. </w:t>
+      </w:r>
+      <w:r>
+        <w:rPr>
+          <w:sz w:val="24"/>
+          <w:szCs w:val="24"/>
+        </w:rPr>
+        <w:t xml:space="preserve">It takes a frontier, a sorting function (to be used for sorting children before adding to frontier). And some options to work with Iterative Deepening Search such as depth limit, isIDS etc. </w:t>
       </w:r>
     </w:p>
     <w:p>
@@ -864,23 +1075,7 @@
           <w:sz w:val="24"/>
           <w:szCs w:val="24"/>
         </w:rPr>
-        <w:t xml:space="preserve">After that we check if the time limit is reached </w:t>
-      </w:r>
-      <w:proofErr w:type="gramStart"/>
-      <w:r>
-        <w:rPr>
-          <w:sz w:val="24"/>
-          <w:szCs w:val="24"/>
-        </w:rPr>
-        <w:t>or</w:t>
-      </w:r>
-      <w:proofErr w:type="gramEnd"/>
-      <w:r>
-        <w:rPr>
-          <w:sz w:val="24"/>
-          <w:szCs w:val="24"/>
-        </w:rPr>
-        <w:t xml:space="preserve"> the solution is the optimal solution, if it is we exit the loop, if it is </w:t>
+        <w:t xml:space="preserve">After that we check if the time limit is reached or the solution is the optimal solution, if it is we exit the loop, if it is </w:t>
       </w:r>
       <w:r>
         <w:rPr>
@@ -926,37 +1121,12 @@
         </w:rPr>
         <w:t xml:space="preserve"> we generate the children states of the newly explored node by calling its method </w:t>
       </w:r>
-      <w:proofErr w:type="spellStart"/>
-      <w:r>
-        <w:rPr>
-          <w:sz w:val="24"/>
-          <w:szCs w:val="24"/>
-        </w:rPr>
-        <w:t>getChildrenStates</w:t>
-      </w:r>
-      <w:proofErr w:type="spellEnd"/>
-      <w:r>
-        <w:rPr>
-          <w:sz w:val="24"/>
-          <w:szCs w:val="24"/>
-        </w:rPr>
-        <w:t xml:space="preserve">() which returns all the possible children states of the given node. These generated states are also an instance of the </w:t>
-      </w:r>
-      <w:proofErr w:type="spellStart"/>
-      <w:r>
-        <w:rPr>
-          <w:sz w:val="24"/>
-          <w:szCs w:val="24"/>
-        </w:rPr>
-        <w:t>GameState</w:t>
-      </w:r>
-      <w:proofErr w:type="spellEnd"/>
-      <w:r>
-        <w:rPr>
-          <w:sz w:val="24"/>
-          <w:szCs w:val="24"/>
-        </w:rPr>
-        <w:t xml:space="preserve"> class.</w:t>
+      <w:r>
+        <w:rPr>
+          <w:sz w:val="24"/>
+          <w:szCs w:val="24"/>
+        </w:rPr>
+        <w:t>getChildrenStates() which returns all the possible children states of the given node. These generated states are also an instance of the GameState class.</w:t>
       </w:r>
     </w:p>
     <w:p>
@@ -997,6 +1167,7 @@
           <w:noProof/>
           <w:sz w:val="24"/>
           <w:szCs w:val="24"/>
+          <w:lang w:val="tr-TR" w:eastAsia="tr-TR"/>
         </w:rPr>
         <w:drawing>
           <wp:inline distT="0" distB="0" distL="0" distR="0" wp14:anchorId="3FA0763E" wp14:editId="57DC58BE">
@@ -1014,7 +1185,7 @@
                     <pic:cNvPicPr/>
                   </pic:nvPicPr>
                   <pic:blipFill>
-                    <a:blip r:embed="rId10"/>
+                    <a:blip r:embed="rId13"/>
                     <a:stretch>
                       <a:fillRect/>
                     </a:stretch>
@@ -1101,6 +1272,7 @@
           <w:noProof/>
           <w:sz w:val="24"/>
           <w:szCs w:val="24"/>
+          <w:lang w:val="tr-TR" w:eastAsia="tr-TR"/>
         </w:rPr>
         <w:drawing>
           <wp:inline distT="0" distB="0" distL="0" distR="0" wp14:anchorId="1391EFBF" wp14:editId="60A71FDE">
@@ -1118,7 +1290,7 @@
                     <pic:cNvPicPr/>
                   </pic:nvPicPr>
                   <pic:blipFill>
-                    <a:blip r:embed="rId11"/>
+                    <a:blip r:embed="rId14"/>
                     <a:stretch>
                       <a:fillRect/>
                     </a:stretch>
@@ -1477,20 +1649,6 @@
           <w:szCs w:val="24"/>
         </w:rPr>
       </w:pPr>
-    </w:p>
-    <w:p>
-      <w:pPr>
-        <w:autoSpaceDE w:val="0"/>
-        <w:autoSpaceDN w:val="0"/>
-        <w:adjustRightInd w:val="0"/>
-        <w:spacing w:after="0" w:line="240" w:lineRule="auto"/>
-        <w:jc w:val="both"/>
-        <w:rPr>
-          <w:rFonts w:ascii="Lucida Console" w:hAnsi="Lucida Console" w:cs="Lucida Console"/>
-          <w:sz w:val="24"/>
-          <w:szCs w:val="24"/>
-        </w:rPr>
-      </w:pPr>
       <w:r>
         <w:rPr>
           <w:rFonts w:ascii="Lucida Console" w:hAnsi="Lucida Console" w:cs="Lucida Console"/>
@@ -2559,6 +2717,20 @@
         </w:rPr>
         <w:t xml:space="preserve">    1 1 1</w:t>
       </w:r>
+    </w:p>
+    <w:p>
+      <w:pPr>
+        <w:autoSpaceDE w:val="0"/>
+        <w:autoSpaceDN w:val="0"/>
+        <w:adjustRightInd w:val="0"/>
+        <w:spacing w:after="0" w:line="240" w:lineRule="auto"/>
+        <w:jc w:val="both"/>
+        <w:rPr>
+          <w:rFonts w:ascii="Lucida Console" w:hAnsi="Lucida Console" w:cs="Lucida Console"/>
+          <w:sz w:val="24"/>
+          <w:szCs w:val="24"/>
+        </w:rPr>
+      </w:pPr>
     </w:p>
     <w:p>
       <w:pPr>
@@ -3520,26 +3692,26 @@
           <w:szCs w:val="24"/>
         </w:rPr>
       </w:pPr>
-      <w:r>
+    </w:p>
+    <w:p>
+      <w:pPr>
+        <w:jc w:val="both"/>
         <w:rPr>
           <w:b/>
           <w:bCs/>
           <w:sz w:val="24"/>
           <w:szCs w:val="24"/>
         </w:rPr>
-        <w:t>b) Depth-First Search</w:t>
-      </w:r>
-    </w:p>
-    <w:p>
-      <w:pPr>
-        <w:jc w:val="both"/>
+      </w:pPr>
+      <w:r>
         <w:rPr>
           <w:b/>
           <w:bCs/>
           <w:sz w:val="24"/>
           <w:szCs w:val="24"/>
         </w:rPr>
-      </w:pPr>
+        <w:t>b) Depth-First Search</w:t>
+      </w:r>
     </w:p>
     <w:p>
       <w:pPr>
@@ -3558,6 +3730,7 @@
           <w:noProof/>
           <w:sz w:val="24"/>
           <w:szCs w:val="24"/>
+          <w:lang w:val="tr-TR" w:eastAsia="tr-TR"/>
         </w:rPr>
         <w:drawing>
           <wp:inline distT="0" distB="0" distL="0" distR="0" wp14:anchorId="70B3ED1D" wp14:editId="419C61C7">
@@ -3575,7 +3748,7 @@
                     <pic:cNvPicPr/>
                   </pic:nvPicPr>
                   <pic:blipFill>
-                    <a:blip r:embed="rId12"/>
+                    <a:blip r:embed="rId15"/>
                     <a:stretch>
                       <a:fillRect/>
                     </a:stretch>
@@ -12927,6 +13100,7 @@
           <w:noProof/>
           <w:sz w:val="24"/>
           <w:szCs w:val="24"/>
+          <w:lang w:val="tr-TR" w:eastAsia="tr-TR"/>
         </w:rPr>
         <w:drawing>
           <wp:inline distT="0" distB="0" distL="0" distR="0" wp14:anchorId="5A0CDB77" wp14:editId="3A4C396D">
@@ -12944,7 +13118,7 @@
                     <pic:cNvPicPr/>
                   </pic:nvPicPr>
                   <pic:blipFill>
-                    <a:blip r:embed="rId13"/>
+                    <a:blip r:embed="rId16"/>
                     <a:stretch>
                       <a:fillRect/>
                     </a:stretch>
@@ -16467,6 +16641,7 @@
           <w:noProof/>
           <w:sz w:val="24"/>
           <w:szCs w:val="24"/>
+          <w:lang w:val="tr-TR" w:eastAsia="tr-TR"/>
         </w:rPr>
         <w:drawing>
           <wp:inline distT="0" distB="0" distL="0" distR="0" wp14:anchorId="558B8F01" wp14:editId="65F9FD8A">
@@ -16484,7 +16659,7 @@
                     <pic:cNvPicPr/>
                   </pic:nvPicPr>
                   <pic:blipFill>
-                    <a:blip r:embed="rId14"/>
+                    <a:blip r:embed="rId17"/>
                     <a:stretch>
                       <a:fillRect/>
                     </a:stretch>
@@ -25465,15 +25640,17 @@
           <w:szCs w:val="24"/>
         </w:rPr>
       </w:pPr>
-      <w:r>
+    </w:p>
+    <w:p>
+      <w:pPr>
+        <w:jc w:val="both"/>
         <w:rPr>
           <w:b/>
           <w:bCs/>
           <w:sz w:val="24"/>
           <w:szCs w:val="24"/>
         </w:rPr>
-        <w:t xml:space="preserve">e) Depth-First Search </w:t>
-      </w:r>
+      </w:pPr>
       <w:r>
         <w:rPr>
           <w:b/>
@@ -25481,7 +25658,7 @@
           <w:sz w:val="24"/>
           <w:szCs w:val="24"/>
         </w:rPr>
-        <w:t>with</w:t>
+        <w:t xml:space="preserve">e) Depth-First Search </w:t>
       </w:r>
       <w:r>
         <w:rPr>
@@ -25490,19 +25667,17 @@
           <w:sz w:val="24"/>
           <w:szCs w:val="24"/>
         </w:rPr>
-        <w:t xml:space="preserve"> a Node Selection Heuristic</w:t>
-      </w:r>
-    </w:p>
-    <w:p>
-      <w:pPr>
-        <w:jc w:val="both"/>
+        <w:t>with</w:t>
+      </w:r>
+      <w:r>
         <w:rPr>
           <w:b/>
           <w:bCs/>
           <w:sz w:val="24"/>
           <w:szCs w:val="24"/>
         </w:rPr>
-      </w:pPr>
+        <w:t xml:space="preserve"> a Node Selection Heuristic</w:t>
+      </w:r>
     </w:p>
     <w:p>
       <w:pPr>
@@ -25514,15 +25689,17 @@
           <w:szCs w:val="24"/>
         </w:rPr>
       </w:pPr>
-      <w:r>
+    </w:p>
+    <w:p>
+      <w:pPr>
+        <w:jc w:val="both"/>
         <w:rPr>
           <w:b/>
           <w:bCs/>
           <w:sz w:val="24"/>
           <w:szCs w:val="24"/>
         </w:rPr>
-        <w:t>Heuristic Function</w:t>
-      </w:r>
+      </w:pPr>
       <w:r>
         <w:rPr>
           <w:b/>
@@ -25530,44 +25707,7 @@
           <w:sz w:val="24"/>
           <w:szCs w:val="24"/>
         </w:rPr>
-        <w:t xml:space="preserve">: </w:t>
-      </w:r>
-    </w:p>
-    <w:p>
-      <w:pPr>
-        <w:jc w:val="both"/>
-        <w:rPr>
-          <w:sz w:val="24"/>
-          <w:szCs w:val="24"/>
-        </w:rPr>
-      </w:pPr>
-      <w:r>
-        <w:rPr>
-          <w:sz w:val="24"/>
-          <w:szCs w:val="24"/>
-        </w:rPr>
-        <w:t xml:space="preserve">In our heuristic function, we first </w:t>
-      </w:r>
-      <w:r>
-        <w:rPr>
-          <w:sz w:val="24"/>
-          <w:szCs w:val="24"/>
-        </w:rPr>
-        <w:t>choose the node which yields more children states</w:t>
-      </w:r>
-      <w:r>
-        <w:rPr>
-          <w:sz w:val="24"/>
-          <w:szCs w:val="24"/>
-        </w:rPr>
-        <w:t>. And if they are equal,  we</w:t>
-      </w:r>
-      <w:r>
-        <w:rPr>
-          <w:sz w:val="24"/>
-          <w:szCs w:val="24"/>
-        </w:rPr>
-        <w:t xml:space="preserve"> choose the node which has the least </w:t>
+        <w:t>Heuristic Function</w:t>
       </w:r>
       <w:r>
         <w:rPr>
@@ -25576,6 +25716,52 @@
           <w:sz w:val="24"/>
           <w:szCs w:val="24"/>
         </w:rPr>
+        <w:t xml:space="preserve">: </w:t>
+      </w:r>
+    </w:p>
+    <w:p>
+      <w:pPr>
+        <w:jc w:val="both"/>
+        <w:rPr>
+          <w:sz w:val="24"/>
+          <w:szCs w:val="24"/>
+        </w:rPr>
+      </w:pPr>
+      <w:r>
+        <w:rPr>
+          <w:sz w:val="24"/>
+          <w:szCs w:val="24"/>
+        </w:rPr>
+        <w:t xml:space="preserve">In our heuristic function, we first </w:t>
+      </w:r>
+      <w:r>
+        <w:rPr>
+          <w:sz w:val="24"/>
+          <w:szCs w:val="24"/>
+        </w:rPr>
+        <w:t>choose the node which yields more children states</w:t>
+      </w:r>
+      <w:r>
+        <w:rPr>
+          <w:sz w:val="24"/>
+          <w:szCs w:val="24"/>
+        </w:rPr>
+        <w:t>. And if they are equal,  we</w:t>
+      </w:r>
+      <w:r>
+        <w:rPr>
+          <w:sz w:val="24"/>
+          <w:szCs w:val="24"/>
+        </w:rPr>
+        <w:t xml:space="preserve"> choose the node which has the least </w:t>
+      </w:r>
+      <w:r>
+        <w:rPr>
+          <w:b/>
+          <w:bCs/>
+          <w:sz w:val="24"/>
+          <w:szCs w:val="24"/>
+        </w:rPr>
         <w:t>weighted score</w:t>
       </w:r>
       <w:r>
@@ -25680,6 +25866,7 @@
           <w:noProof/>
           <w:sz w:val="24"/>
           <w:szCs w:val="24"/>
+          <w:lang w:val="tr-TR" w:eastAsia="tr-TR"/>
         </w:rPr>
         <w:drawing>
           <wp:inline distT="0" distB="0" distL="0" distR="0" wp14:anchorId="4678D416" wp14:editId="246D1F32">
@@ -25697,7 +25884,7 @@
                     <pic:cNvPicPr/>
                   </pic:nvPicPr>
                   <pic:blipFill>
-                    <a:blip r:embed="rId15"/>
+                    <a:blip r:embed="rId18"/>
                     <a:stretch>
                       <a:fillRect/>
                     </a:stretch>
@@ -25753,6 +25940,7 @@
           <w:noProof/>
           <w:sz w:val="24"/>
           <w:szCs w:val="24"/>
+          <w:lang w:val="tr-TR" w:eastAsia="tr-TR"/>
         </w:rPr>
         <w:lastRenderedPageBreak/>
         <w:drawing>
@@ -25771,7 +25959,7 @@
                     <pic:cNvPicPr/>
                   </pic:nvPicPr>
                   <pic:blipFill>
-                    <a:blip r:embed="rId16"/>
+                    <a:blip r:embed="rId19"/>
                     <a:stretch>
                       <a:fillRect/>
                     </a:stretch>
@@ -25833,8 +26021,10 @@
       </w:pPr>
       <w:r>
         <w:rPr>
-          <w:sz w:val="24"/>
-          <w:szCs w:val="24"/>
+          <w:noProof/>
+          <w:sz w:val="24"/>
+          <w:szCs w:val="24"/>
+          <w:lang w:val="tr-TR" w:eastAsia="tr-TR"/>
         </w:rPr>
         <w:drawing>
           <wp:inline distT="0" distB="0" distL="0" distR="0" wp14:anchorId="54ABA17E" wp14:editId="575F3072">
@@ -25852,7 +26042,7 @@
                     <pic:cNvPicPr/>
                   </pic:nvPicPr>
                   <pic:blipFill>
-                    <a:blip r:embed="rId17"/>
+                    <a:blip r:embed="rId20"/>
                     <a:stretch>
                       <a:fillRect/>
                     </a:stretch>
@@ -35392,12 +35582,62 @@
       <w:pPr>
         <w:jc w:val="both"/>
         <w:rPr>
+          <w:bCs/>
+          <w:sz w:val="24"/>
+          <w:szCs w:val="24"/>
+        </w:rPr>
+      </w:pPr>
+      <w:r>
+        <w:rPr>
           <w:b/>
           <w:bCs/>
           <w:sz w:val="24"/>
           <w:szCs w:val="24"/>
         </w:rPr>
-      </w:pPr>
+        <w:t xml:space="preserve">Note: </w:t>
+      </w:r>
+      <w:r>
+        <w:rPr>
+          <w:sz w:val="24"/>
+          <w:szCs w:val="24"/>
+        </w:rPr>
+        <w:t xml:space="preserve">If you want to run this program, you need to have Node.js installed </w:t>
+      </w:r>
+      <w:r>
+        <w:rPr>
+          <w:sz w:val="24"/>
+          <w:szCs w:val="24"/>
+        </w:rPr>
+        <w:t>on</w:t>
+      </w:r>
+      <w:r>
+        <w:rPr>
+          <w:sz w:val="24"/>
+          <w:szCs w:val="24"/>
+        </w:rPr>
+        <w:t xml:space="preserve"> your computer. To run the program after you install node.js</w:t>
+      </w:r>
+      <w:r>
+        <w:rPr>
+          <w:sz w:val="24"/>
+          <w:szCs w:val="24"/>
+        </w:rPr>
+        <w:t>,</w:t>
+      </w:r>
+      <w:r>
+        <w:rPr>
+          <w:sz w:val="24"/>
+          <w:szCs w:val="24"/>
+        </w:rPr>
+        <w:t xml:space="preserve"> go to the project directory and run</w:t>
+      </w:r>
+      <w:r>
+        <w:rPr>
+          <w:sz w:val="24"/>
+          <w:szCs w:val="24"/>
+        </w:rPr>
+        <w:t xml:space="preserve"> first </w:t>
+      </w:r>
       <w:r>
         <w:rPr>
           <w:b/>
@@ -35405,49 +35645,21 @@
           <w:sz w:val="24"/>
           <w:szCs w:val="24"/>
         </w:rPr>
-        <w:t xml:space="preserve">Note: </w:t>
-      </w:r>
-      <w:r>
-        <w:rPr>
-          <w:sz w:val="24"/>
-          <w:szCs w:val="24"/>
-        </w:rPr>
-        <w:t xml:space="preserve">If you want to run this program, you need to have Node.js installed </w:t>
-      </w:r>
-      <w:r>
-        <w:rPr>
-          <w:sz w:val="24"/>
-          <w:szCs w:val="24"/>
-        </w:rPr>
-        <w:t>on</w:t>
-      </w:r>
-      <w:r>
-        <w:rPr>
-          <w:sz w:val="24"/>
-          <w:szCs w:val="24"/>
-        </w:rPr>
-        <w:t xml:space="preserve"> your computer. To run the program after you install node.js</w:t>
-      </w:r>
-      <w:r>
-        <w:rPr>
-          <w:sz w:val="24"/>
-          <w:szCs w:val="24"/>
-        </w:rPr>
-        <w:t>,</w:t>
-      </w:r>
-      <w:r>
-        <w:rPr>
-          <w:sz w:val="24"/>
-          <w:szCs w:val="24"/>
-        </w:rPr>
-        <w:t xml:space="preserve"> go to the project directory and run</w:t>
-      </w:r>
-      <w:r>
-        <w:rPr>
-          <w:sz w:val="24"/>
-          <w:szCs w:val="24"/>
-        </w:rPr>
-        <w:t xml:space="preserve"> first </w:t>
+        <w:t>“npm install”</w:t>
+      </w:r>
+      <w:r>
+        <w:rPr>
+          <w:sz w:val="24"/>
+          <w:szCs w:val="24"/>
+        </w:rPr>
+        <w:t xml:space="preserve"> and after you install the dependencies run</w:t>
+      </w:r>
+      <w:r>
+        <w:rPr>
+          <w:sz w:val="24"/>
+          <w:szCs w:val="24"/>
+        </w:rPr>
+        <w:t xml:space="preserve"> </w:t>
       </w:r>
       <w:r>
         <w:rPr>
@@ -35456,19 +35668,34 @@
           <w:sz w:val="24"/>
           <w:szCs w:val="24"/>
         </w:rPr>
-        <w:t>“</w:t>
-      </w:r>
-      <w:proofErr w:type="spellStart"/>
-      <w:r>
+        <w:t>“node src/index.js”.</w:t>
+      </w:r>
+      <w:r>
+        <w:rPr>
+          <w:sz w:val="24"/>
+          <w:szCs w:val="24"/>
+        </w:rPr>
+        <w:t xml:space="preserve"> But </w:t>
+      </w:r>
+      <w:r>
+        <w:rPr>
+          <w:bCs/>
+          <w:sz w:val="24"/>
+          <w:szCs w:val="24"/>
+        </w:rPr>
+        <w:t>when we run our JavaScript code for the Breadth-first Search algorithm, we run the file with the following command:</w:t>
+      </w:r>
+    </w:p>
+    <w:p>
+      <w:pPr>
+        <w:jc w:val="both"/>
         <w:rPr>
           <w:b/>
           <w:bCs/>
           <w:sz w:val="24"/>
           <w:szCs w:val="24"/>
         </w:rPr>
-        <w:t>npm</w:t>
-      </w:r>
-      <w:proofErr w:type="spellEnd"/>
+      </w:pPr>
       <w:r>
         <w:rPr>
           <w:b/>
@@ -35476,58 +35703,353 @@
           <w:sz w:val="24"/>
           <w:szCs w:val="24"/>
         </w:rPr>
-        <w:t xml:space="preserve"> install”</w:t>
-      </w:r>
-      <w:r>
-        <w:rPr>
-          <w:sz w:val="24"/>
-          <w:szCs w:val="24"/>
-        </w:rPr>
-        <w:t xml:space="preserve"> and after you install the dependencies run</w:t>
-      </w:r>
-      <w:r>
-        <w:rPr>
-          <w:sz w:val="24"/>
-          <w:szCs w:val="24"/>
-        </w:rPr>
-        <w:t xml:space="preserve"> </w:t>
-      </w:r>
-      <w:r>
+        <w:t>node max_old_space_size=16384 src/index.js</w:t>
+      </w:r>
+    </w:p>
+    <w:p>
+      <w:pPr>
+        <w:jc w:val="both"/>
+        <w:rPr>
+          <w:bCs/>
+          <w:sz w:val="24"/>
+          <w:szCs w:val="24"/>
+        </w:rPr>
+      </w:pPr>
+      <w:r>
+        <w:rPr>
+          <w:bCs/>
+          <w:sz w:val="24"/>
+          <w:szCs w:val="24"/>
+        </w:rPr>
+        <w:t>This will give the nodejs app a 16gb memory heap size. If we don’t do this, it will give a “heap out of memory” error</w:t>
+      </w:r>
+      <w:r>
+        <w:rPr>
+          <w:bCs/>
+          <w:sz w:val="24"/>
+          <w:szCs w:val="24"/>
+        </w:rPr>
+        <w:t xml:space="preserve"> (Only for BFS)</w:t>
+      </w:r>
+      <w:r>
+        <w:rPr>
+          <w:bCs/>
+          <w:sz w:val="24"/>
+          <w:szCs w:val="24"/>
+        </w:rPr>
+        <w:t xml:space="preserve"> and since we want the program to run for an hour, we give larger heap memory.</w:t>
+      </w:r>
+    </w:p>
+    <w:p>
+      <w:pPr>
+        <w:jc w:val="both"/>
+        <w:rPr>
+          <w:bCs/>
+          <w:sz w:val="24"/>
+          <w:szCs w:val="24"/>
+        </w:rPr>
+      </w:pPr>
+    </w:p>
+    <w:p>
+      <w:pPr>
+        <w:jc w:val="both"/>
+        <w:rPr>
+          <w:bCs/>
+          <w:sz w:val="24"/>
+          <w:szCs w:val="24"/>
+        </w:rPr>
+      </w:pPr>
+    </w:p>
+    <w:p>
+      <w:pPr>
+        <w:jc w:val="both"/>
+        <w:rPr>
+          <w:bCs/>
+          <w:sz w:val="24"/>
+          <w:szCs w:val="24"/>
+        </w:rPr>
+      </w:pPr>
+    </w:p>
+    <w:p>
+      <w:pPr>
+        <w:jc w:val="both"/>
         <w:rPr>
           <w:b/>
           <w:bCs/>
-          <w:sz w:val="24"/>
-          <w:szCs w:val="24"/>
-        </w:rPr>
-        <w:t xml:space="preserve">“node </w:t>
-      </w:r>
-      <w:proofErr w:type="spellStart"/>
+          <w:sz w:val="30"/>
+          <w:szCs w:val="30"/>
+        </w:rPr>
+      </w:pPr>
       <w:r>
         <w:rPr>
           <w:b/>
           <w:bCs/>
-          <w:sz w:val="24"/>
-          <w:szCs w:val="24"/>
-        </w:rPr>
-        <w:t>src</w:t>
-      </w:r>
-      <w:proofErr w:type="spellEnd"/>
-      <w:r>
-        <w:rPr>
-          <w:b/>
+          <w:sz w:val="30"/>
+          <w:szCs w:val="30"/>
+        </w:rPr>
+        <w:t>Conclusion</w:t>
+      </w:r>
+    </w:p>
+    <w:p>
+      <w:pPr>
+        <w:jc w:val="both"/>
+        <w:rPr>
           <w:bCs/>
           <w:sz w:val="24"/>
           <w:szCs w:val="24"/>
         </w:rPr>
-        <w:t>/index.js”.</w:t>
-      </w:r>
-      <w:r>
-        <w:rPr>
-          <w:sz w:val="24"/>
-          <w:szCs w:val="24"/>
-        </w:rPr>
-        <w:t xml:space="preserve"> </w:t>
-      </w:r>
+      </w:pPr>
+      <w:r>
+        <w:rPr>
+          <w:bCs/>
+          <w:sz w:val="24"/>
+          <w:szCs w:val="24"/>
+        </w:rPr>
+        <w:t xml:space="preserve">For the </w:t>
+      </w:r>
+      <w:r>
+        <w:rPr>
+          <w:bCs/>
+          <w:sz w:val="24"/>
+          <w:szCs w:val="24"/>
+        </w:rPr>
+        <w:t>BFS</w:t>
+      </w:r>
+      <w:r>
+        <w:rPr>
+          <w:bCs/>
+          <w:sz w:val="24"/>
+          <w:szCs w:val="24"/>
+        </w:rPr>
+        <w:t xml:space="preserve"> algorithm, we expected that frontier will allocate too much space because it will only pop 1 node from the beginning of the queue and then push the children of it. Since generally the child number of the nodes are higher than 1, </w:t>
+      </w:r>
+      <w:r>
+        <w:rPr>
+          <w:bCs/>
+          <w:sz w:val="24"/>
+          <w:szCs w:val="24"/>
+        </w:rPr>
+        <w:t xml:space="preserve">in </w:t>
+      </w:r>
+      <w:r>
+        <w:rPr>
+          <w:bCs/>
+          <w:sz w:val="24"/>
+          <w:szCs w:val="24"/>
+        </w:rPr>
+        <w:t xml:space="preserve">every </w:t>
+      </w:r>
+      <w:r>
+        <w:rPr>
+          <w:bCs/>
+          <w:sz w:val="24"/>
+          <w:szCs w:val="24"/>
+        </w:rPr>
+        <w:t>step</w:t>
+      </w:r>
+      <w:r>
+        <w:rPr>
+          <w:bCs/>
+          <w:sz w:val="24"/>
+          <w:szCs w:val="24"/>
+        </w:rPr>
+        <w:t xml:space="preserve"> we add more nodes than we checked. Thus, the number of nodes in the frontier will </w:t>
+      </w:r>
+      <w:r>
+        <w:rPr>
+          <w:bCs/>
+          <w:sz w:val="24"/>
+          <w:szCs w:val="24"/>
+        </w:rPr>
+        <w:t>increase</w:t>
+      </w:r>
+      <w:r>
+        <w:rPr>
+          <w:bCs/>
+          <w:sz w:val="24"/>
+          <w:szCs w:val="24"/>
+        </w:rPr>
+        <w:t xml:space="preserve"> every second.</w:t>
+      </w:r>
+      <w:r>
+        <w:rPr>
+          <w:bCs/>
+          <w:sz w:val="24"/>
+          <w:szCs w:val="24"/>
+        </w:rPr>
+        <w:t xml:space="preserve"> This was our assumption and it turns out to be true. We got an “heap out of memory” error when we didn’t enlarge the size of the heap memory by running the program with a specific command.  The other assumption we made is that since the goal state has only 1 remaining peg, we thought that in one hour, bfs algorithm could not even reach to the depth level of 15 or 20.  Because we assumed that the </w:t>
+      </w:r>
+      <w:r>
+        <w:rPr>
+          <w:bCs/>
+          <w:sz w:val="24"/>
+          <w:szCs w:val="24"/>
+        </w:rPr>
+        <w:lastRenderedPageBreak/>
+        <w:t xml:space="preserve">branch factor would be high and at the depth level of 15 or 20, there would be too much node to look and store in the frontier. </w:t>
+      </w:r>
+      <w:r>
+        <w:rPr>
+          <w:bCs/>
+          <w:sz w:val="24"/>
+          <w:szCs w:val="24"/>
+        </w:rPr>
+        <w:t xml:space="preserve"> We both thought that it wouldn’t find the goal state and give an error and we have learned that we were right about our assumptions. Bfs couldn’t even reach to the depth level 7 in our experiment. </w:t>
+      </w:r>
+      <w:r>
+        <w:rPr>
+          <w:bCs/>
+          <w:sz w:val="24"/>
+          <w:szCs w:val="24"/>
+        </w:rPr>
+        <w:t xml:space="preserve">In the end, bfs found a sub-optimal solution at the depth level of 6 (with 26 </w:t>
+      </w:r>
+      <w:r>
+        <w:rPr>
+          <w:bCs/>
+          <w:sz w:val="24"/>
+          <w:szCs w:val="24"/>
+        </w:rPr>
+        <w:t xml:space="preserve">remaining </w:t>
+      </w:r>
+      <w:r>
+        <w:rPr>
+          <w:bCs/>
+          <w:sz w:val="24"/>
+          <w:szCs w:val="24"/>
+        </w:rPr>
+        <w:t xml:space="preserve">pegs of course). </w:t>
+      </w:r>
+    </w:p>
+    <w:p>
+      <w:pPr>
+        <w:jc w:val="both"/>
+        <w:rPr>
+          <w:bCs/>
+          <w:sz w:val="24"/>
+          <w:szCs w:val="24"/>
+        </w:rPr>
+      </w:pPr>
+    </w:p>
+    <w:p>
+      <w:pPr>
+        <w:jc w:val="both"/>
+        <w:rPr>
+          <w:bCs/>
+          <w:sz w:val="24"/>
+          <w:szCs w:val="24"/>
+        </w:rPr>
+      </w:pPr>
+      <w:r>
+        <w:rPr>
+          <w:bCs/>
+          <w:sz w:val="24"/>
+          <w:szCs w:val="24"/>
+        </w:rPr>
+        <w:t xml:space="preserve">The dfs algorithm allocated very little space and didn’t give any heap memory error. It found a sub-optimal solution with 2 remaining pegs. It extended </w:t>
+      </w:r>
+      <w:r>
+        <w:rPr>
+          <w:bCs/>
+          <w:sz w:val="24"/>
+          <w:szCs w:val="24"/>
+        </w:rPr>
+        <w:t>hundreds</w:t>
+      </w:r>
+      <w:r>
+        <w:rPr>
+          <w:bCs/>
+          <w:sz w:val="24"/>
+          <w:szCs w:val="24"/>
+        </w:rPr>
+        <w:t xml:space="preserve"> of millions nodes. We assumed that it would find much better solutions than the bfs algorithm since it </w:t>
+      </w:r>
+      <w:r>
+        <w:rPr>
+          <w:bCs/>
+          <w:sz w:val="24"/>
+          <w:szCs w:val="24"/>
+        </w:rPr>
+        <w:t xml:space="preserve">right away </w:t>
+      </w:r>
+      <w:r>
+        <w:rPr>
+          <w:bCs/>
+          <w:sz w:val="24"/>
+          <w:szCs w:val="24"/>
+        </w:rPr>
+        <w:t>looks deeper levels and deeper levels means fewer remaining pegs. It gave the output as we expected. The difference between the bfs and randomized bfs was very small (as small as 1 remaining peg</w:t>
+      </w:r>
+      <w:r>
+        <w:rPr>
+          <w:bCs/>
+          <w:sz w:val="24"/>
+          <w:szCs w:val="24"/>
+        </w:rPr>
+        <w:t xml:space="preserve"> difference</w:t>
+      </w:r>
+      <w:r>
+        <w:rPr>
+          <w:bCs/>
+          <w:sz w:val="24"/>
+          <w:szCs w:val="24"/>
+        </w:rPr>
+        <w:t>)</w:t>
+      </w:r>
+      <w:r>
+        <w:rPr>
+          <w:bCs/>
+          <w:sz w:val="24"/>
+          <w:szCs w:val="24"/>
+        </w:rPr>
+        <w:t>.</w:t>
+      </w:r>
+      <w:r>
+        <w:rPr>
+          <w:bCs/>
+          <w:sz w:val="24"/>
+          <w:szCs w:val="24"/>
+        </w:rPr>
+        <w:t xml:space="preserve"> IDS founds solutions that is closer to the of the bfs but it allocates very small memory compared to the bfs. </w:t>
+      </w:r>
+      <w:r>
+        <w:rPr>
+          <w:bCs/>
+          <w:sz w:val="24"/>
+          <w:szCs w:val="24"/>
+        </w:rPr>
+        <w:t>This was also something we expected to happen.</w:t>
+      </w:r>
+    </w:p>
+    <w:p>
+      <w:pPr>
+        <w:jc w:val="both"/>
+        <w:rPr>
+          <w:bCs/>
+          <w:sz w:val="24"/>
+          <w:szCs w:val="24"/>
+        </w:rPr>
+      </w:pPr>
+    </w:p>
+    <w:p>
+      <w:pPr>
+        <w:jc w:val="both"/>
+        <w:rPr>
+          <w:bCs/>
+          <w:sz w:val="24"/>
+          <w:szCs w:val="24"/>
+        </w:rPr>
+      </w:pPr>
+    </w:p>
+    <w:p>
+      <w:pPr>
+        <w:jc w:val="both"/>
+        <w:rPr>
+          <w:bCs/>
+          <w:sz w:val="24"/>
+          <w:szCs w:val="24"/>
+        </w:rPr>
+      </w:pPr>
     </w:p>
     <w:sectPr>
       <w:pgSz w:w="12240" w:h="15840"/>
@@ -35630,7 +36152,7 @@
       </w:pPr>
     </w:lvl>
   </w:abstractNum>
-  <w:num w:numId="1" w16cid:durableId="1454711305">
+  <w:num w:numId="1" w16cid:durableId="1260723621">
     <w:abstractNumId w:val="0"/>
   </w:num>
 </w:numbering>
@@ -35759,7 +36281,6 @@
     <w:lsdException w:name="HTML Sample" w:semiHidden="1" w:unhideWhenUsed="1"/>
     <w:lsdException w:name="HTML Typewriter" w:semiHidden="1" w:unhideWhenUsed="1"/>
     <w:lsdException w:name="HTML Variable" w:semiHidden="1" w:unhideWhenUsed="1"/>
-    <w:lsdException w:name="Normal Table" w:semiHidden="1" w:unhideWhenUsed="1"/>
     <w:lsdException w:name="annotation subject" w:semiHidden="1" w:unhideWhenUsed="1"/>
     <w:lsdException w:name="No List" w:semiHidden="1" w:unhideWhenUsed="1"/>
     <w:lsdException w:name="Outline List 1" w:semiHidden="1" w:unhideWhenUsed="1"/>
@@ -35802,11 +36323,8 @@
     <w:lsdException w:name="Table Contemporary" w:semiHidden="1" w:unhideWhenUsed="1"/>
     <w:lsdException w:name="Table Elegant" w:semiHidden="1" w:unhideWhenUsed="1"/>
     <w:lsdException w:name="Table Professional" w:semiHidden="1" w:unhideWhenUsed="1"/>
-    <w:lsdException w:name="Table Subtle 1" w:semiHidden="1" w:unhideWhenUsed="1"/>
     <w:lsdException w:name="Table Subtle 2" w:semiHidden="1" w:unhideWhenUsed="1"/>
     <w:lsdException w:name="Table Web 1" w:semiHidden="1" w:unhideWhenUsed="1"/>
-    <w:lsdException w:name="Table Web 2" w:semiHidden="1" w:unhideWhenUsed="1"/>
-    <w:lsdException w:name="Table Web 3" w:semiHidden="1" w:unhideWhenUsed="1"/>
     <w:lsdException w:name="Balloon Text" w:semiHidden="1" w:unhideWhenUsed="1"/>
     <w:lsdException w:name="Table Grid" w:uiPriority="39"/>
     <w:lsdException w:name="Table Theme" w:semiHidden="1" w:unhideWhenUsed="1"/>
@@ -36034,6 +36552,7 @@
   <w:style w:type="paragraph" w:default="1" w:styleId="Normal">
     <w:name w:val="Normal"/>
     <w:qFormat/>
+    <w:rsid w:val="00351513"/>
   </w:style>
   <w:style w:type="character" w:default="1" w:styleId="DefaultParagraphFont">
     <w:name w:val="Default Paragraph Font"/>
@@ -36072,6 +36591,28 @@
       <w:ind w:left="720"/>
       <w:contextualSpacing/>
     </w:pPr>
+  </w:style>
+  <w:style w:type="paragraph" w:styleId="NormalWeb">
+    <w:name w:val="Normal (Web)"/>
+    <w:basedOn w:val="Normal"/>
+    <w:uiPriority w:val="99"/>
+    <w:semiHidden/>
+    <w:unhideWhenUsed/>
+    <w:rsid w:val="00A5742F"/>
+    <w:pPr>
+      <w:spacing w:before="100" w:beforeAutospacing="1" w:after="100" w:afterAutospacing="1" w:line="240" w:lineRule="auto"/>
+    </w:pPr>
+    <w:rPr>
+      <w:rFonts w:ascii="Times New Roman" w:eastAsia="Times New Roman" w:hAnsi="Times New Roman" w:cs="Times New Roman"/>
+      <w:sz w:val="24"/>
+      <w:szCs w:val="24"/>
+      <w:lang w:val="tr-TR" w:eastAsia="tr-TR"/>
+    </w:rPr>
+  </w:style>
+  <w:style w:type="character" w:customStyle="1" w:styleId="yvvgbb">
+    <w:name w:val="yvvgbb"/>
+    <w:basedOn w:val="DefaultParagraphFont"/>
+    <w:rsid w:val="00A5742F"/>
   </w:style>
 </w:styles>
 </file>

</xml_diff>